<commit_message>
add online test function
add some feature about online test function for quiz
</commit_message>
<xml_diff>
--- a/Documention/Research/ResearchForCSE499.docx
+++ b/Documention/Research/ResearchForCSE499.docx
@@ -4876,241 +4876,332 @@
           </w:tcPr>
           <w:p>
             <w:pPr>
-              <w:rPr>
-                <w:b w:val="0"/>
-                <w:bCs w:val="0"/>
-                <w:sz w:val="20"/>
-                <w:szCs w:val="20"/>
-              </w:rPr>
-            </w:pPr>
-          </w:p>
-        </w:tc>
-        <w:tc>
-          <w:tcPr>
-            <w:tcW w:w="3117" w:type="dxa"/>
-          </w:tcPr>
-          <w:p>
-            <w:pPr>
-              <w:cnfStyle w:val="000000000000" w:firstRow="0" w:lastRow="0" w:firstColumn="0" w:lastColumn="0" w:oddVBand="0" w:evenVBand="0" w:oddHBand="0" w:evenHBand="0" w:firstRowFirstColumn="0" w:firstRowLastColumn="0" w:lastRowFirstColumn="0" w:lastRowLastColumn="0"/>
-            </w:pPr>
-          </w:p>
-        </w:tc>
-        <w:tc>
-          <w:tcPr>
-            <w:tcW w:w="3117" w:type="dxa"/>
-          </w:tcPr>
-          <w:p>
-            <w:pPr>
-              <w:cnfStyle w:val="000000000000" w:firstRow="0" w:lastRow="0" w:firstColumn="0" w:lastColumn="0" w:oddVBand="0" w:evenVBand="0" w:oddHBand="0" w:evenHBand="0" w:firstRowFirstColumn="0" w:firstRowLastColumn="0" w:lastRowFirstColumn="0" w:lastRowLastColumn="0"/>
-            </w:pPr>
-          </w:p>
-        </w:tc>
-      </w:tr>
-      <w:tr>
-        <w:tc>
-          <w:tcPr>
-            <w:cnfStyle w:val="001000000000" w:firstRow="0" w:lastRow="0" w:firstColumn="1" w:lastColumn="0" w:oddVBand="0" w:evenVBand="0" w:oddHBand="0" w:evenHBand="0" w:firstRowFirstColumn="0" w:firstRowLastColumn="0" w:lastRowFirstColumn="0" w:lastRowLastColumn="0"/>
-            <w:tcW w:w="3116" w:type="dxa"/>
-          </w:tcPr>
-          <w:p>
-            <w:pPr>
-              <w:rPr>
-                <w:b w:val="0"/>
-                <w:bCs w:val="0"/>
-                <w:sz w:val="20"/>
-                <w:szCs w:val="20"/>
-              </w:rPr>
-            </w:pPr>
-          </w:p>
-        </w:tc>
-        <w:tc>
-          <w:tcPr>
-            <w:tcW w:w="3117" w:type="dxa"/>
-          </w:tcPr>
-          <w:p>
-            <w:pPr>
-              <w:cnfStyle w:val="000000000000" w:firstRow="0" w:lastRow="0" w:firstColumn="0" w:lastColumn="0" w:oddVBand="0" w:evenVBand="0" w:oddHBand="0" w:evenHBand="0" w:firstRowFirstColumn="0" w:firstRowLastColumn="0" w:lastRowFirstColumn="0" w:lastRowLastColumn="0"/>
-            </w:pPr>
-          </w:p>
-        </w:tc>
-        <w:tc>
-          <w:tcPr>
-            <w:tcW w:w="3117" w:type="dxa"/>
-          </w:tcPr>
-          <w:p>
-            <w:pPr>
-              <w:cnfStyle w:val="000000000000" w:firstRow="0" w:lastRow="0" w:firstColumn="0" w:lastColumn="0" w:oddVBand="0" w:evenVBand="0" w:oddHBand="0" w:evenHBand="0" w:firstRowFirstColumn="0" w:firstRowLastColumn="0" w:lastRowFirstColumn="0" w:lastRowLastColumn="0"/>
-            </w:pPr>
-          </w:p>
-        </w:tc>
-      </w:tr>
-      <w:tr>
-        <w:tc>
-          <w:tcPr>
-            <w:cnfStyle w:val="001000000000" w:firstRow="0" w:lastRow="0" w:firstColumn="1" w:lastColumn="0" w:oddVBand="0" w:evenVBand="0" w:oddHBand="0" w:evenHBand="0" w:firstRowFirstColumn="0" w:firstRowLastColumn="0" w:lastRowFirstColumn="0" w:lastRowLastColumn="0"/>
-            <w:tcW w:w="3116" w:type="dxa"/>
-          </w:tcPr>
-          <w:p>
-            <w:pPr>
-              <w:rPr>
-                <w:b w:val="0"/>
-                <w:bCs w:val="0"/>
-                <w:sz w:val="20"/>
-                <w:szCs w:val="20"/>
-              </w:rPr>
-            </w:pPr>
-          </w:p>
-        </w:tc>
-        <w:tc>
-          <w:tcPr>
-            <w:tcW w:w="3117" w:type="dxa"/>
-          </w:tcPr>
-          <w:p>
-            <w:pPr>
-              <w:cnfStyle w:val="000000000000" w:firstRow="0" w:lastRow="0" w:firstColumn="0" w:lastColumn="0" w:oddVBand="0" w:evenVBand="0" w:oddHBand="0" w:evenHBand="0" w:firstRowFirstColumn="0" w:firstRowLastColumn="0" w:lastRowFirstColumn="0" w:lastRowLastColumn="0"/>
-            </w:pPr>
-          </w:p>
-        </w:tc>
-        <w:tc>
-          <w:tcPr>
-            <w:tcW w:w="3117" w:type="dxa"/>
-          </w:tcPr>
-          <w:p>
-            <w:pPr>
-              <w:cnfStyle w:val="000000000000" w:firstRow="0" w:lastRow="0" w:firstColumn="0" w:lastColumn="0" w:oddVBand="0" w:evenVBand="0" w:oddHBand="0" w:evenHBand="0" w:firstRowFirstColumn="0" w:firstRowLastColumn="0" w:lastRowFirstColumn="0" w:lastRowLastColumn="0"/>
-            </w:pPr>
-          </w:p>
-        </w:tc>
-      </w:tr>
-      <w:tr>
-        <w:tc>
-          <w:tcPr>
-            <w:cnfStyle w:val="001000000000" w:firstRow="0" w:lastRow="0" w:firstColumn="1" w:lastColumn="0" w:oddVBand="0" w:evenVBand="0" w:oddHBand="0" w:evenHBand="0" w:firstRowFirstColumn="0" w:firstRowLastColumn="0" w:lastRowFirstColumn="0" w:lastRowLastColumn="0"/>
-            <w:tcW w:w="3116" w:type="dxa"/>
-          </w:tcPr>
-          <w:p>
-            <w:pPr>
-              <w:rPr>
-                <w:b w:val="0"/>
-                <w:bCs w:val="0"/>
-                <w:sz w:val="20"/>
-                <w:szCs w:val="20"/>
-              </w:rPr>
-            </w:pPr>
-          </w:p>
-        </w:tc>
-        <w:tc>
-          <w:tcPr>
-            <w:tcW w:w="3117" w:type="dxa"/>
-          </w:tcPr>
-          <w:p>
-            <w:pPr>
-              <w:cnfStyle w:val="000000000000" w:firstRow="0" w:lastRow="0" w:firstColumn="0" w:lastColumn="0" w:oddVBand="0" w:evenVBand="0" w:oddHBand="0" w:evenHBand="0" w:firstRowFirstColumn="0" w:firstRowLastColumn="0" w:lastRowFirstColumn="0" w:lastRowLastColumn="0"/>
-            </w:pPr>
-          </w:p>
-        </w:tc>
-        <w:tc>
-          <w:tcPr>
-            <w:tcW w:w="3117" w:type="dxa"/>
-          </w:tcPr>
-          <w:p>
-            <w:pPr>
-              <w:cnfStyle w:val="000000000000" w:firstRow="0" w:lastRow="0" w:firstColumn="0" w:lastColumn="0" w:oddVBand="0" w:evenVBand="0" w:oddHBand="0" w:evenHBand="0" w:firstRowFirstColumn="0" w:firstRowLastColumn="0" w:lastRowFirstColumn="0" w:lastRowLastColumn="0"/>
-            </w:pPr>
-          </w:p>
-        </w:tc>
-      </w:tr>
-      <w:tr>
-        <w:tc>
-          <w:tcPr>
-            <w:cnfStyle w:val="001000000000" w:firstRow="0" w:lastRow="0" w:firstColumn="1" w:lastColumn="0" w:oddVBand="0" w:evenVBand="0" w:oddHBand="0" w:evenHBand="0" w:firstRowFirstColumn="0" w:firstRowLastColumn="0" w:lastRowFirstColumn="0" w:lastRowLastColumn="0"/>
-            <w:tcW w:w="3116" w:type="dxa"/>
-          </w:tcPr>
-          <w:p>
-            <w:pPr>
-              <w:rPr>
-                <w:b w:val="0"/>
-                <w:bCs w:val="0"/>
-                <w:sz w:val="20"/>
-                <w:szCs w:val="20"/>
-              </w:rPr>
-            </w:pPr>
-          </w:p>
-        </w:tc>
-        <w:tc>
-          <w:tcPr>
-            <w:tcW w:w="3117" w:type="dxa"/>
-          </w:tcPr>
-          <w:p>
-            <w:pPr>
-              <w:cnfStyle w:val="000000000000" w:firstRow="0" w:lastRow="0" w:firstColumn="0" w:lastColumn="0" w:oddVBand="0" w:evenVBand="0" w:oddHBand="0" w:evenHBand="0" w:firstRowFirstColumn="0" w:firstRowLastColumn="0" w:lastRowFirstColumn="0" w:lastRowLastColumn="0"/>
-            </w:pPr>
-          </w:p>
-        </w:tc>
-        <w:tc>
-          <w:tcPr>
-            <w:tcW w:w="3117" w:type="dxa"/>
-          </w:tcPr>
-          <w:p>
-            <w:pPr>
-              <w:cnfStyle w:val="000000000000" w:firstRow="0" w:lastRow="0" w:firstColumn="0" w:lastColumn="0" w:oddVBand="0" w:evenVBand="0" w:oddHBand="0" w:evenHBand="0" w:firstRowFirstColumn="0" w:firstRowLastColumn="0" w:lastRowFirstColumn="0" w:lastRowLastColumn="0"/>
-            </w:pPr>
-          </w:p>
-        </w:tc>
-      </w:tr>
-      <w:tr>
-        <w:tc>
-          <w:tcPr>
-            <w:cnfStyle w:val="001000000000" w:firstRow="0" w:lastRow="0" w:firstColumn="1" w:lastColumn="0" w:oddVBand="0" w:evenVBand="0" w:oddHBand="0" w:evenHBand="0" w:firstRowFirstColumn="0" w:firstRowLastColumn="0" w:lastRowFirstColumn="0" w:lastRowLastColumn="0"/>
-            <w:tcW w:w="3116" w:type="dxa"/>
-          </w:tcPr>
-          <w:p>
-            <w:pPr>
-              <w:rPr>
-                <w:b w:val="0"/>
-                <w:bCs w:val="0"/>
-                <w:sz w:val="20"/>
-                <w:szCs w:val="20"/>
-              </w:rPr>
-            </w:pPr>
-          </w:p>
-        </w:tc>
-        <w:tc>
-          <w:tcPr>
-            <w:tcW w:w="3117" w:type="dxa"/>
-          </w:tcPr>
-          <w:p>
-            <w:pPr>
-              <w:cnfStyle w:val="000000000000" w:firstRow="0" w:lastRow="0" w:firstColumn="0" w:lastColumn="0" w:oddVBand="0" w:evenVBand="0" w:oddHBand="0" w:evenHBand="0" w:firstRowFirstColumn="0" w:firstRowLastColumn="0" w:lastRowFirstColumn="0" w:lastRowLastColumn="0"/>
-            </w:pPr>
-          </w:p>
-        </w:tc>
-        <w:tc>
-          <w:tcPr>
-            <w:tcW w:w="3117" w:type="dxa"/>
-          </w:tcPr>
-          <w:p>
-            <w:pPr>
-              <w:cnfStyle w:val="000000000000" w:firstRow="0" w:lastRow="0" w:firstColumn="0" w:lastColumn="0" w:oddVBand="0" w:evenVBand="0" w:oddHBand="0" w:evenHBand="0" w:firstRowFirstColumn="0" w:firstRowLastColumn="0" w:lastRowFirstColumn="0" w:lastRowLastColumn="0"/>
-            </w:pPr>
-          </w:p>
-        </w:tc>
-      </w:tr>
-      <w:tr>
-        <w:tc>
-          <w:tcPr>
-            <w:cnfStyle w:val="001000000000" w:firstRow="0" w:lastRow="0" w:firstColumn="1" w:lastColumn="0" w:oddVBand="0" w:evenVBand="0" w:oddHBand="0" w:evenHBand="0" w:firstRowFirstColumn="0" w:firstRowLastColumn="0" w:lastRowFirstColumn="0" w:lastRowLastColumn="0"/>
-            <w:tcW w:w="3116" w:type="dxa"/>
-          </w:tcPr>
-          <w:p>
-            <w:pPr>
-              <w:rPr>
-                <w:b w:val="0"/>
-                <w:bCs w:val="0"/>
-                <w:sz w:val="20"/>
-                <w:szCs w:val="20"/>
-              </w:rPr>
-            </w:pPr>
+              <w:jc w:val="center"/>
+              <w:rPr>
+                <w:sz w:val="20"/>
+                <w:szCs w:val="20"/>
+              </w:rPr>
+            </w:pPr>
+            <w:r>
+              <w:rPr>
+                <w:sz w:val="20"/>
+                <w:szCs w:val="20"/>
+                <w:highlight w:val="yellow"/>
+              </w:rPr>
+              <w:t>Online Test</w:t>
+            </w:r>
+          </w:p>
+        </w:tc>
+        <w:tc>
+          <w:tcPr>
+            <w:tcW w:w="3117" w:type="dxa"/>
+          </w:tcPr>
+          <w:p>
+            <w:pPr>
+              <w:cnfStyle w:val="000000000000" w:firstRow="0" w:lastRow="0" w:firstColumn="0" w:lastColumn="0" w:oddVBand="0" w:evenVBand="0" w:oddHBand="0" w:evenHBand="0" w:firstRowFirstColumn="0" w:firstRowLastColumn="0" w:lastRowFirstColumn="0" w:lastRowLastColumn="0"/>
+            </w:pPr>
+          </w:p>
+        </w:tc>
+        <w:tc>
+          <w:tcPr>
+            <w:tcW w:w="3117" w:type="dxa"/>
+          </w:tcPr>
+          <w:p>
+            <w:pPr>
+              <w:cnfStyle w:val="000000000000" w:firstRow="0" w:lastRow="0" w:firstColumn="0" w:lastColumn="0" w:oddVBand="0" w:evenVBand="0" w:oddHBand="0" w:evenHBand="0" w:firstRowFirstColumn="0" w:firstRowLastColumn="0" w:lastRowFirstColumn="0" w:lastRowLastColumn="0"/>
+            </w:pPr>
+          </w:p>
+        </w:tc>
+      </w:tr>
+      <w:tr>
+        <w:tc>
+          <w:tcPr>
+            <w:cnfStyle w:val="001000000000" w:firstRow="0" w:lastRow="0" w:firstColumn="1" w:lastColumn="0" w:oddVBand="0" w:evenVBand="0" w:oddHBand="0" w:evenHBand="0" w:firstRowFirstColumn="0" w:firstRowLastColumn="0" w:lastRowFirstColumn="0" w:lastRowLastColumn="0"/>
+            <w:tcW w:w="3116" w:type="dxa"/>
+          </w:tcPr>
+          <w:p>
+            <w:pPr>
+              <w:pStyle w:val="ListParagraph"/>
+              <w:numPr>
+                <w:ilvl w:val="0"/>
+                <w:numId w:val="3"/>
+              </w:numPr>
+              <w:rPr>
+                <w:b w:val="0"/>
+                <w:bCs w:val="0"/>
+                <w:sz w:val="20"/>
+                <w:szCs w:val="20"/>
+              </w:rPr>
+            </w:pPr>
+            <w:r>
+              <w:rPr>
+                <w:b w:val="0"/>
+                <w:bCs w:val="0"/>
+                <w:sz w:val="20"/>
+                <w:szCs w:val="20"/>
+              </w:rPr>
+              <w:t>Quiz Maker</w:t>
+            </w:r>
+          </w:p>
+        </w:tc>
+        <w:tc>
+          <w:tcPr>
+            <w:tcW w:w="3117" w:type="dxa"/>
+          </w:tcPr>
+          <w:p>
+            <w:pPr>
+              <w:cnfStyle w:val="000000000000" w:firstRow="0" w:lastRow="0" w:firstColumn="0" w:lastColumn="0" w:oddVBand="0" w:evenVBand="0" w:oddHBand="0" w:evenHBand="0" w:firstRowFirstColumn="0" w:firstRowLastColumn="0" w:lastRowFirstColumn="0" w:lastRowLastColumn="0"/>
+            </w:pPr>
+          </w:p>
+        </w:tc>
+        <w:tc>
+          <w:tcPr>
+            <w:tcW w:w="3117" w:type="dxa"/>
+          </w:tcPr>
+          <w:p>
+            <w:pPr>
+              <w:cnfStyle w:val="000000000000" w:firstRow="0" w:lastRow="0" w:firstColumn="0" w:lastColumn="0" w:oddVBand="0" w:evenVBand="0" w:oddHBand="0" w:evenHBand="0" w:firstRowFirstColumn="0" w:firstRowLastColumn="0" w:lastRowFirstColumn="0" w:lastRowLastColumn="0"/>
+            </w:pPr>
+          </w:p>
+        </w:tc>
+      </w:tr>
+      <w:tr>
+        <w:tc>
+          <w:tcPr>
+            <w:cnfStyle w:val="001000000000" w:firstRow="0" w:lastRow="0" w:firstColumn="1" w:lastColumn="0" w:oddVBand="0" w:evenVBand="0" w:oddHBand="0" w:evenHBand="0" w:firstRowFirstColumn="0" w:firstRowLastColumn="0" w:lastRowFirstColumn="0" w:lastRowLastColumn="0"/>
+            <w:tcW w:w="3116" w:type="dxa"/>
+          </w:tcPr>
+          <w:p>
+            <w:pPr>
+              <w:pStyle w:val="ListParagraph"/>
+              <w:numPr>
+                <w:ilvl w:val="0"/>
+                <w:numId w:val="3"/>
+              </w:numPr>
+              <w:rPr>
+                <w:b w:val="0"/>
+                <w:bCs w:val="0"/>
+                <w:sz w:val="20"/>
+                <w:szCs w:val="20"/>
+              </w:rPr>
+            </w:pPr>
+            <w:r>
+              <w:rPr>
+                <w:b w:val="0"/>
+                <w:bCs w:val="0"/>
+                <w:sz w:val="20"/>
+                <w:szCs w:val="20"/>
+              </w:rPr>
+              <w:t>Fully Functional Testing Environment</w:t>
+            </w:r>
+          </w:p>
+        </w:tc>
+        <w:tc>
+          <w:tcPr>
+            <w:tcW w:w="3117" w:type="dxa"/>
+          </w:tcPr>
+          <w:p>
+            <w:pPr>
+              <w:cnfStyle w:val="000000000000" w:firstRow="0" w:lastRow="0" w:firstColumn="0" w:lastColumn="0" w:oddVBand="0" w:evenVBand="0" w:oddHBand="0" w:evenHBand="0" w:firstRowFirstColumn="0" w:firstRowLastColumn="0" w:lastRowFirstColumn="0" w:lastRowLastColumn="0"/>
+            </w:pPr>
+          </w:p>
+        </w:tc>
+        <w:tc>
+          <w:tcPr>
+            <w:tcW w:w="3117" w:type="dxa"/>
+          </w:tcPr>
+          <w:p>
+            <w:pPr>
+              <w:cnfStyle w:val="000000000000" w:firstRow="0" w:lastRow="0" w:firstColumn="0" w:lastColumn="0" w:oddVBand="0" w:evenVBand="0" w:oddHBand="0" w:evenHBand="0" w:firstRowFirstColumn="0" w:firstRowLastColumn="0" w:lastRowFirstColumn="0" w:lastRowLastColumn="0"/>
+            </w:pPr>
+          </w:p>
+        </w:tc>
+      </w:tr>
+      <w:tr>
+        <w:tc>
+          <w:tcPr>
+            <w:cnfStyle w:val="001000000000" w:firstRow="0" w:lastRow="0" w:firstColumn="1" w:lastColumn="0" w:oddVBand="0" w:evenVBand="0" w:oddHBand="0" w:evenHBand="0" w:firstRowFirstColumn="0" w:firstRowLastColumn="0" w:lastRowFirstColumn="0" w:lastRowLastColumn="0"/>
+            <w:tcW w:w="3116" w:type="dxa"/>
+          </w:tcPr>
+          <w:p>
+            <w:pPr>
+              <w:pStyle w:val="ListParagraph"/>
+              <w:numPr>
+                <w:ilvl w:val="0"/>
+                <w:numId w:val="3"/>
+              </w:numPr>
+              <w:rPr>
+                <w:b w:val="0"/>
+                <w:bCs w:val="0"/>
+                <w:sz w:val="20"/>
+                <w:szCs w:val="20"/>
+              </w:rPr>
+            </w:pPr>
+            <w:r>
+              <w:rPr>
+                <w:b w:val="0"/>
+                <w:bCs w:val="0"/>
+                <w:sz w:val="20"/>
+                <w:szCs w:val="20"/>
+              </w:rPr>
+              <w:t>Question bank</w:t>
+            </w:r>
+          </w:p>
+        </w:tc>
+        <w:tc>
+          <w:tcPr>
+            <w:tcW w:w="3117" w:type="dxa"/>
+          </w:tcPr>
+          <w:p>
+            <w:pPr>
+              <w:cnfStyle w:val="000000000000" w:firstRow="0" w:lastRow="0" w:firstColumn="0" w:lastColumn="0" w:oddVBand="0" w:evenVBand="0" w:oddHBand="0" w:evenHBand="0" w:firstRowFirstColumn="0" w:firstRowLastColumn="0" w:lastRowFirstColumn="0" w:lastRowLastColumn="0"/>
+            </w:pPr>
+          </w:p>
+        </w:tc>
+        <w:tc>
+          <w:tcPr>
+            <w:tcW w:w="3117" w:type="dxa"/>
+          </w:tcPr>
+          <w:p>
+            <w:pPr>
+              <w:cnfStyle w:val="000000000000" w:firstRow="0" w:lastRow="0" w:firstColumn="0" w:lastColumn="0" w:oddVBand="0" w:evenVBand="0" w:oddHBand="0" w:evenHBand="0" w:firstRowFirstColumn="0" w:firstRowLastColumn="0" w:lastRowFirstColumn="0" w:lastRowLastColumn="0"/>
+            </w:pPr>
+          </w:p>
+        </w:tc>
+      </w:tr>
+      <w:tr>
+        <w:tc>
+          <w:tcPr>
+            <w:cnfStyle w:val="001000000000" w:firstRow="0" w:lastRow="0" w:firstColumn="1" w:lastColumn="0" w:oddVBand="0" w:evenVBand="0" w:oddHBand="0" w:evenHBand="0" w:firstRowFirstColumn="0" w:firstRowLastColumn="0" w:lastRowFirstColumn="0" w:lastRowLastColumn="0"/>
+            <w:tcW w:w="3116" w:type="dxa"/>
+          </w:tcPr>
+          <w:p>
+            <w:pPr>
+              <w:pStyle w:val="ListParagraph"/>
+              <w:numPr>
+                <w:ilvl w:val="0"/>
+                <w:numId w:val="3"/>
+              </w:numPr>
+              <w:rPr>
+                <w:b w:val="0"/>
+                <w:bCs w:val="0"/>
+                <w:sz w:val="20"/>
+                <w:szCs w:val="20"/>
+              </w:rPr>
+            </w:pPr>
+            <w:r>
+              <w:rPr>
+                <w:b w:val="0"/>
+                <w:bCs w:val="0"/>
+                <w:sz w:val="20"/>
+                <w:szCs w:val="20"/>
+              </w:rPr>
+              <w:t>Unlimited Quizzes &amp; Questions</w:t>
+            </w:r>
+          </w:p>
+        </w:tc>
+        <w:tc>
+          <w:tcPr>
+            <w:tcW w:w="3117" w:type="dxa"/>
+          </w:tcPr>
+          <w:p>
+            <w:pPr>
+              <w:cnfStyle w:val="000000000000" w:firstRow="0" w:lastRow="0" w:firstColumn="0" w:lastColumn="0" w:oddVBand="0" w:evenVBand="0" w:oddHBand="0" w:evenHBand="0" w:firstRowFirstColumn="0" w:firstRowLastColumn="0" w:lastRowFirstColumn="0" w:lastRowLastColumn="0"/>
+            </w:pPr>
+          </w:p>
+        </w:tc>
+        <w:tc>
+          <w:tcPr>
+            <w:tcW w:w="3117" w:type="dxa"/>
+          </w:tcPr>
+          <w:p>
+            <w:pPr>
+              <w:cnfStyle w:val="000000000000" w:firstRow="0" w:lastRow="0" w:firstColumn="0" w:lastColumn="0" w:oddVBand="0" w:evenVBand="0" w:oddHBand="0" w:evenHBand="0" w:firstRowFirstColumn="0" w:firstRowLastColumn="0" w:lastRowFirstColumn="0" w:lastRowLastColumn="0"/>
+            </w:pPr>
+          </w:p>
+        </w:tc>
+      </w:tr>
+      <w:tr>
+        <w:tc>
+          <w:tcPr>
+            <w:cnfStyle w:val="001000000000" w:firstRow="0" w:lastRow="0" w:firstColumn="1" w:lastColumn="0" w:oddVBand="0" w:evenVBand="0" w:oddHBand="0" w:evenHBand="0" w:firstRowFirstColumn="0" w:firstRowLastColumn="0" w:lastRowFirstColumn="0" w:lastRowLastColumn="0"/>
+            <w:tcW w:w="3116" w:type="dxa"/>
+          </w:tcPr>
+          <w:p>
+            <w:pPr>
+              <w:pStyle w:val="ListParagraph"/>
+              <w:numPr>
+                <w:ilvl w:val="0"/>
+                <w:numId w:val="3"/>
+              </w:numPr>
+              <w:rPr>
+                <w:b w:val="0"/>
+                <w:bCs w:val="0"/>
+                <w:sz w:val="20"/>
+                <w:szCs w:val="20"/>
+              </w:rPr>
+            </w:pPr>
+            <w:r>
+              <w:rPr>
+                <w:b w:val="0"/>
+                <w:bCs w:val="0"/>
+                <w:sz w:val="20"/>
+                <w:szCs w:val="20"/>
+              </w:rPr>
+              <w:t>Randomize Questions &amp; answers</w:t>
+            </w:r>
+          </w:p>
+        </w:tc>
+        <w:tc>
+          <w:tcPr>
+            <w:tcW w:w="3117" w:type="dxa"/>
+          </w:tcPr>
+          <w:p>
+            <w:pPr>
+              <w:cnfStyle w:val="000000000000" w:firstRow="0" w:lastRow="0" w:firstColumn="0" w:lastColumn="0" w:oddVBand="0" w:evenVBand="0" w:oddHBand="0" w:evenHBand="0" w:firstRowFirstColumn="0" w:firstRowLastColumn="0" w:lastRowFirstColumn="0" w:lastRowLastColumn="0"/>
+            </w:pPr>
+          </w:p>
+        </w:tc>
+        <w:tc>
+          <w:tcPr>
+            <w:tcW w:w="3117" w:type="dxa"/>
+          </w:tcPr>
+          <w:p>
+            <w:pPr>
+              <w:cnfStyle w:val="000000000000" w:firstRow="0" w:lastRow="0" w:firstColumn="0" w:lastColumn="0" w:oddVBand="0" w:evenVBand="0" w:oddHBand="0" w:evenHBand="0" w:firstRowFirstColumn="0" w:firstRowLastColumn="0" w:lastRowFirstColumn="0" w:lastRowLastColumn="0"/>
+            </w:pPr>
+          </w:p>
+        </w:tc>
+      </w:tr>
+      <w:tr>
+        <w:tc>
+          <w:tcPr>
+            <w:cnfStyle w:val="001000000000" w:firstRow="0" w:lastRow="0" w:firstColumn="1" w:lastColumn="0" w:oddVBand="0" w:evenVBand="0" w:oddHBand="0" w:evenHBand="0" w:firstRowFirstColumn="0" w:firstRowLastColumn="0" w:lastRowFirstColumn="0" w:lastRowLastColumn="0"/>
+            <w:tcW w:w="3116" w:type="dxa"/>
+          </w:tcPr>
+          <w:p>
+            <w:pPr>
+              <w:pStyle w:val="ListParagraph"/>
+              <w:numPr>
+                <w:ilvl w:val="0"/>
+                <w:numId w:val="3"/>
+              </w:numPr>
+              <w:rPr>
+                <w:b w:val="0"/>
+                <w:bCs w:val="0"/>
+                <w:sz w:val="20"/>
+                <w:szCs w:val="20"/>
+              </w:rPr>
+            </w:pPr>
+            <w:r>
+              <w:rPr>
+                <w:b w:val="0"/>
+                <w:bCs w:val="0"/>
+                <w:sz w:val="20"/>
+                <w:szCs w:val="20"/>
+              </w:rPr>
+              <w:t>Re-use Questions across multiple Tests</w:t>
+            </w:r>
           </w:p>
         </w:tc>
         <w:tc>

</xml_diff>